<commit_message>
Added a new sample link
</commit_message>
<xml_diff>
--- a/Labs/7. Audio/Audio.docx
+++ b/Labs/7. Audio/Audio.docx
@@ -9,8 +9,6 @@
       <w:r>
         <w:t xml:space="preserve">HTML5 </w:t>
       </w:r>
-      <w:bookmarkStart w:id="0" w:name="_GoBack"/>
-      <w:bookmarkEnd w:id="0"/>
       <w:r>
         <w:t>Audio</w:t>
       </w:r>
@@ -189,12 +187,82 @@
           <w:numId w:val="29"/>
         </w:numPr>
       </w:pPr>
-      <w:bookmarkStart w:id="1" w:name="_Toc463472995"/>
+      <w:bookmarkStart w:id="0" w:name="_Toc463472995"/>
       <w:r>
         <w:t>Samples</w:t>
       </w:r>
     </w:p>
-    <w:bookmarkEnd w:id="1"/>
+    <w:bookmarkEnd w:id="0"/>
+    <w:p>
+      <w:pPr>
+        <w:pStyle w:val="ListParagraph"/>
+        <w:numPr>
+          <w:ilvl w:val="0"/>
+          <w:numId w:val="32"/>
+        </w:numPr>
+        <w:rPr>
+          <w:rStyle w:val="Emphasis"/>
+          <w:i w:val="0"/>
+          <w:iCs w:val="0"/>
+        </w:rPr>
+      </w:pPr>
+      <w:r>
+        <w:rPr>
+          <w:rStyle w:val="Emphasis"/>
+          <w:i w:val="0"/>
+          <w:iCs w:val="0"/>
+        </w:rPr>
+        <w:fldChar w:fldCharType="begin"/>
+      </w:r>
+      <w:r>
+        <w:rPr>
+          <w:rStyle w:val="Emphasis"/>
+          <w:i w:val="0"/>
+          <w:iCs w:val="0"/>
+        </w:rPr>
+        <w:instrText xml:space="preserve"> HYPERLINK "</w:instrText>
+      </w:r>
+      <w:r>
+        <w:rPr>
+          <w:rStyle w:val="Emphasis"/>
+          <w:i w:val="0"/>
+          <w:iCs w:val="0"/>
+        </w:rPr>
+        <w:instrText>http://scopanum.cloudapp.net/ase/</w:instrText>
+      </w:r>
+      <w:r>
+        <w:rPr>
+          <w:rStyle w:val="Emphasis"/>
+          <w:i w:val="0"/>
+          <w:iCs w:val="0"/>
+        </w:rPr>
+        <w:instrText xml:space="preserve">" </w:instrText>
+      </w:r>
+      <w:r>
+        <w:rPr>
+          <w:rStyle w:val="Emphasis"/>
+          <w:i w:val="0"/>
+          <w:iCs w:val="0"/>
+        </w:rPr>
+        <w:fldChar w:fldCharType="separate"/>
+      </w:r>
+      <w:r>
+        <w:rPr>
+          <w:rStyle w:val="Hyperlink"/>
+        </w:rPr>
+        <w:t>http://scopanum.cloudapp.net/ase/</w:t>
+      </w:r>
+      <w:r>
+        <w:rPr>
+          <w:rStyle w:val="Emphasis"/>
+          <w:i w:val="0"/>
+          <w:iCs w:val="0"/>
+        </w:rPr>
+        <w:fldChar w:fldCharType="end"/>
+      </w:r>
+      <w:bookmarkStart w:id="1" w:name="_GoBack"/>
+      <w:bookmarkEnd w:id="1"/>
+    </w:p>
     <w:p>
       <w:pPr>
         <w:pStyle w:val="ListParagraph"/>
@@ -5939,7 +6007,7 @@
 </file>
 
 <file path=customXml/itemProps1.xml><?xml version="1.0" encoding="utf-8"?>
-<ds:datastoreItem xmlns:ds="http://schemas.openxmlformats.org/officeDocument/2006/customXml" ds:itemID="{582129E8-C042-4180-B0E5-CA424028F33A}">
+<ds:datastoreItem xmlns:ds="http://schemas.openxmlformats.org/officeDocument/2006/customXml" ds:itemID="{AC75B8F1-2468-439B-B022-39F57BDD0766}">
   <ds:schemaRefs>
     <ds:schemaRef ds:uri="http://schemas.openxmlformats.org/officeDocument/2006/bibliography"/>
   </ds:schemaRefs>

</xml_diff>